<commit_message>
updated bullet point list
</commit_message>
<xml_diff>
--- a/docs/bulletpoint_liste_pythontool.docx
+++ b/docs/bulletpoint_liste_pythontool.docx
@@ -44,10 +44,459 @@
     </w:p>
     <w:p>
       <w:pPr>
+        <w:pStyle w:val="Listenabsatz"/>
+        <w:numPr>
+          <w:ilvl w:val="0"/>
+          <w:numId w:val="1"/>
+        </w:numPr>
+        <w:rPr>
+          <w:lang w:val="en-GB"/>
+        </w:rPr>
+      </w:pPr>
+      <w:r>
+        <w:rPr>
+          <w:lang w:val="en-GB"/>
+        </w:rPr>
+        <w:t xml:space="preserve">Boolean </w:t>
+      </w:r>
+      <w:r>
+        <w:rPr>
+          <w:lang w:val="en-GB"/>
+        </w:rPr>
+        <w:t>a</w:t>
+      </w:r>
+      <w:r>
+        <w:rPr>
+          <w:lang w:val="en-GB"/>
+        </w:rPr>
+        <w:t>utodelete</w:t>
+      </w:r>
+      <w:r>
+        <w:rPr>
+          <w:lang w:val="en-GB"/>
+        </w:rPr>
+        <w:t xml:space="preserve">: </w:t>
+      </w:r>
+      <w:r>
+        <w:rPr>
+          <w:lang w:val="en-GB"/>
+        </w:rPr>
+        <w:t>Whether or not to implicitly delete the fixture during teardown</w:t>
+      </w:r>
+    </w:p>
+    <w:p>
+      <w:pPr>
+        <w:pStyle w:val="Listenabsatz"/>
+        <w:numPr>
+          <w:ilvl w:val="0"/>
+          <w:numId w:val="1"/>
+        </w:numPr>
+        <w:rPr>
+          <w:lang w:val="en-GB"/>
+        </w:rPr>
+      </w:pPr>
+      <w:r>
+        <w:rPr>
+          <w:lang w:val="en-GB"/>
+        </w:rPr>
+        <w:t xml:space="preserve">Boolean </w:t>
+      </w:r>
+      <w:proofErr w:type="spellStart"/>
+      <w:r>
+        <w:rPr>
+          <w:lang w:val="en-GB"/>
+        </w:rPr>
+        <w:t>a</w:t>
+      </w:r>
+      <w:r>
+        <w:rPr>
+          <w:lang w:val="en-GB"/>
+        </w:rPr>
+        <w:t>utocreate</w:t>
+      </w:r>
+      <w:proofErr w:type="spellEnd"/>
+      <w:r>
+        <w:rPr>
+          <w:lang w:val="en-GB"/>
+        </w:rPr>
+        <w:t xml:space="preserve">: </w:t>
+      </w:r>
+      <w:r>
+        <w:rPr>
+          <w:lang w:val="en-GB"/>
+        </w:rPr>
+        <w:t>Whether or not to implicitly create the fixture during setup</w:t>
+      </w:r>
+    </w:p>
+    <w:p>
+      <w:pPr>
+        <w:pStyle w:val="Listenabsatz"/>
+        <w:numPr>
+          <w:ilvl w:val="0"/>
+          <w:numId w:val="1"/>
+        </w:numPr>
+      </w:pPr>
+      <w:r>
+        <w:t xml:space="preserve">Variable per </w:t>
+      </w:r>
+      <w:proofErr w:type="spellStart"/>
+      <w:r>
+        <w:t>pfad</w:t>
+      </w:r>
+      <w:proofErr w:type="spellEnd"/>
+      <w:r>
+        <w:t xml:space="preserve"> sich ändern, wen</w:t>
+      </w:r>
+      <w:r>
+        <w:t xml:space="preserve">n sich in der </w:t>
+      </w:r>
+      <w:proofErr w:type="spellStart"/>
+      <w:r>
+        <w:t>fixture</w:t>
+      </w:r>
+      <w:proofErr w:type="spellEnd"/>
+      <w:r>
+        <w:t xml:space="preserve"> was geändert hat dann </w:t>
+      </w:r>
+      <w:proofErr w:type="spellStart"/>
+      <w:r>
+        <w:t>änert</w:t>
+      </w:r>
+      <w:proofErr w:type="spellEnd"/>
+      <w:r>
+        <w:t xml:space="preserve"> sich auch die variable -&gt; später für die </w:t>
+      </w:r>
+      <w:proofErr w:type="spellStart"/>
+      <w:r>
+        <w:t>assertions</w:t>
+      </w:r>
+      <w:proofErr w:type="spellEnd"/>
+      <w:r>
+        <w:t xml:space="preserve"> dann praktisch</w:t>
+      </w:r>
+    </w:p>
+    <w:p>
+      <w:pPr>
+        <w:pStyle w:val="Listenabsatz"/>
+        <w:numPr>
+          <w:ilvl w:val="0"/>
+          <w:numId w:val="1"/>
+        </w:numPr>
+      </w:pPr>
+      <w:proofErr w:type="spellStart"/>
+      <w:r>
+        <w:t>Assert</w:t>
+      </w:r>
+      <w:proofErr w:type="spellEnd"/>
+    </w:p>
+    <w:p>
+      <w:pPr>
+        <w:pStyle w:val="Listenabsatz"/>
+        <w:numPr>
+          <w:ilvl w:val="1"/>
+          <w:numId w:val="1"/>
+        </w:numPr>
         <w:rPr>
           <w:lang w:val="fr-FR"/>
         </w:rPr>
       </w:pPr>
+      <w:proofErr w:type="spellStart"/>
+      <w:r>
+        <w:rPr>
+          <w:lang w:val="fr-FR"/>
+        </w:rPr>
+        <w:t>responseCode</w:t>
+      </w:r>
+      <w:proofErr w:type="spellEnd"/>
+      <w:r>
+        <w:rPr>
+          <w:lang w:val="fr-FR"/>
+        </w:rPr>
+        <w:t xml:space="preserve"> </w:t>
+      </w:r>
+      <w:r>
+        <w:rPr>
+          <w:rFonts w:ascii="Segoe UI Emoji" w:hAnsi="Segoe UI Emoji" w:cs="Segoe UI Emoji"/>
+          <w:lang w:val="fr-FR"/>
+        </w:rPr>
+        <w:t>✅</w:t>
+      </w:r>
+      <w:r>
+        <w:rPr>
+          <w:rFonts w:ascii="Segoe UI Emoji" w:hAnsi="Segoe UI Emoji" w:cs="Segoe UI Emoji"/>
+          <w:lang w:val="fr-FR"/>
+        </w:rPr>
+        <w:t xml:space="preserve"> </w:t>
+      </w:r>
+      <w:proofErr w:type="spellStart"/>
+      <w:r>
+        <w:rPr>
+          <w:rFonts w:ascii="Segoe UI Emoji" w:hAnsi="Segoe UI Emoji" w:cs="Segoe UI Emoji"/>
+          <w:lang w:val="fr-FR"/>
+        </w:rPr>
+        <w:t>response</w:t>
+      </w:r>
+      <w:proofErr w:type="spellEnd"/>
+      <w:r>
+        <w:rPr>
+          <w:rFonts w:ascii="Segoe UI Emoji" w:hAnsi="Segoe UI Emoji" w:cs="Segoe UI Emoji"/>
+          <w:lang w:val="fr-FR"/>
+        </w:rPr>
+        <w:t xml:space="preserve"> ❎ </w:t>
+      </w:r>
+      <w:proofErr w:type="spellStart"/>
+      <w:r>
+        <w:rPr>
+          <w:rFonts w:ascii="Segoe UI Emoji" w:hAnsi="Segoe UI Emoji" w:cs="Segoe UI Emoji"/>
+          <w:lang w:val="fr-FR"/>
+        </w:rPr>
+        <w:t>weil</w:t>
+      </w:r>
+      <w:proofErr w:type="spellEnd"/>
+      <w:r>
+        <w:rPr>
+          <w:rFonts w:ascii="Segoe UI Emoji" w:hAnsi="Segoe UI Emoji" w:cs="Segoe UI Emoji"/>
+          <w:lang w:val="fr-FR"/>
+        </w:rPr>
+        <w:t xml:space="preserve"> </w:t>
+      </w:r>
+      <w:proofErr w:type="spellStart"/>
+      <w:r>
+        <w:rPr>
+          <w:rFonts w:ascii="Segoe UI Emoji" w:hAnsi="Segoe UI Emoji" w:cs="Segoe UI Emoji"/>
+          <w:lang w:val="fr-FR"/>
+        </w:rPr>
+        <w:t>responseCode</w:t>
+      </w:r>
+      <w:proofErr w:type="spellEnd"/>
+      <w:r>
+        <w:rPr>
+          <w:rFonts w:ascii="Segoe UI Emoji" w:hAnsi="Segoe UI Emoji" w:cs="Segoe UI Emoji"/>
+          <w:lang w:val="fr-FR"/>
+        </w:rPr>
+        <w:t xml:space="preserve"> </w:t>
+      </w:r>
+      <w:proofErr w:type="spellStart"/>
+      <w:r>
+        <w:rPr>
+          <w:rFonts w:ascii="Segoe UI Emoji" w:hAnsi="Segoe UI Emoji" w:cs="Segoe UI Emoji"/>
+          <w:lang w:val="fr-FR"/>
+        </w:rPr>
+        <w:t>ist</w:t>
+      </w:r>
+      <w:proofErr w:type="spellEnd"/>
+      <w:r>
+        <w:rPr>
+          <w:rFonts w:ascii="Segoe UI Emoji" w:hAnsi="Segoe UI Emoji" w:cs="Segoe UI Emoji"/>
+          <w:lang w:val="fr-FR"/>
+        </w:rPr>
+        <w:t xml:space="preserve"> </w:t>
+      </w:r>
+      <w:proofErr w:type="spellStart"/>
+      <w:r>
+        <w:rPr>
+          <w:rFonts w:ascii="Segoe UI Emoji" w:hAnsi="Segoe UI Emoji" w:cs="Segoe UI Emoji"/>
+          <w:lang w:val="fr-FR"/>
+        </w:rPr>
+        <w:t>genauer</w:t>
+      </w:r>
+      <w:proofErr w:type="spellEnd"/>
+    </w:p>
+    <w:p>
+      <w:pPr>
+        <w:pStyle w:val="Listenabsatz"/>
+        <w:numPr>
+          <w:ilvl w:val="1"/>
+          <w:numId w:val="1"/>
+        </w:numPr>
+      </w:pPr>
+      <w:proofErr w:type="spellStart"/>
+      <w:r>
+        <w:rPr>
+          <w:rFonts w:ascii="Segoe UI Emoji" w:hAnsi="Segoe UI Emoji" w:cs="Segoe UI Emoji"/>
+        </w:rPr>
+        <w:t>operator</w:t>
+      </w:r>
+      <w:proofErr w:type="spellEnd"/>
+      <w:r>
+        <w:rPr>
+          <w:rFonts w:ascii="Segoe UI Emoji" w:hAnsi="Segoe UI Emoji" w:cs="Segoe UI Emoji"/>
+        </w:rPr>
+        <w:t xml:space="preserve">: </w:t>
+      </w:r>
+      <w:proofErr w:type="spellStart"/>
+      <w:r>
+        <w:rPr>
+          <w:rFonts w:ascii="Segoe UI Emoji" w:hAnsi="Segoe UI Emoji" w:cs="Segoe UI Emoji"/>
+        </w:rPr>
+        <w:t>equals</w:t>
+      </w:r>
+      <w:proofErr w:type="spellEnd"/>
+      <w:r>
+        <w:rPr>
+          <w:rFonts w:ascii="Segoe UI Emoji" w:hAnsi="Segoe UI Emoji" w:cs="Segoe UI Emoji"/>
+        </w:rPr>
+        <w:t xml:space="preserve"> | </w:t>
+      </w:r>
+      <w:proofErr w:type="spellStart"/>
+      <w:r>
+        <w:rPr>
+          <w:rFonts w:ascii="Segoe UI Emoji" w:hAnsi="Segoe UI Emoji" w:cs="Segoe UI Emoji"/>
+        </w:rPr>
+        <w:t>notEquals</w:t>
+      </w:r>
+      <w:proofErr w:type="spellEnd"/>
+      <w:r>
+        <w:rPr>
+          <w:rFonts w:ascii="Segoe UI Emoji" w:hAnsi="Segoe UI Emoji" w:cs="Segoe UI Emoji"/>
+        </w:rPr>
+        <w:t xml:space="preserve"> | in | </w:t>
+      </w:r>
+      <w:proofErr w:type="spellStart"/>
+      <w:r>
+        <w:rPr>
+          <w:rFonts w:ascii="Segoe UI Emoji" w:hAnsi="Segoe UI Emoji" w:cs="Segoe UI Emoji"/>
+        </w:rPr>
+        <w:t>notIn</w:t>
+      </w:r>
+      <w:proofErr w:type="spellEnd"/>
+      <w:r>
+        <w:rPr>
+          <w:rFonts w:ascii="Segoe UI Emoji" w:hAnsi="Segoe UI Emoji" w:cs="Segoe UI Emoji"/>
+        </w:rPr>
+        <w:t xml:space="preserve"> | </w:t>
+      </w:r>
+      <w:proofErr w:type="spellStart"/>
+      <w:r>
+        <w:rPr>
+          <w:rFonts w:ascii="Segoe UI Emoji" w:hAnsi="Segoe UI Emoji" w:cs="Segoe UI Emoji"/>
+        </w:rPr>
+        <w:t>greaterThan</w:t>
+      </w:r>
+      <w:proofErr w:type="spellEnd"/>
+      <w:r>
+        <w:rPr>
+          <w:rFonts w:ascii="Segoe UI Emoji" w:hAnsi="Segoe UI Emoji" w:cs="Segoe UI Emoji"/>
+        </w:rPr>
+        <w:t xml:space="preserve"> | </w:t>
+      </w:r>
+      <w:proofErr w:type="spellStart"/>
+      <w:r>
+        <w:rPr>
+          <w:rFonts w:ascii="Segoe UI Emoji" w:hAnsi="Segoe UI Emoji" w:cs="Segoe UI Emoji"/>
+        </w:rPr>
+        <w:t>lessThan</w:t>
+      </w:r>
+      <w:proofErr w:type="spellEnd"/>
+      <w:r>
+        <w:rPr>
+          <w:rFonts w:ascii="Segoe UI Emoji" w:hAnsi="Segoe UI Emoji" w:cs="Segoe UI Emoji"/>
+        </w:rPr>
+        <w:t xml:space="preserve"> | </w:t>
+      </w:r>
+      <w:proofErr w:type="spellStart"/>
+      <w:r>
+        <w:rPr>
+          <w:rFonts w:ascii="Segoe UI Emoji" w:hAnsi="Segoe UI Emoji" w:cs="Segoe UI Emoji"/>
+        </w:rPr>
+        <w:t>empty</w:t>
+      </w:r>
+      <w:proofErr w:type="spellEnd"/>
+      <w:r>
+        <w:rPr>
+          <w:rFonts w:ascii="Segoe UI Emoji" w:hAnsi="Segoe UI Emoji" w:cs="Segoe UI Emoji"/>
+        </w:rPr>
+        <w:t xml:space="preserve"> | </w:t>
+      </w:r>
+      <w:proofErr w:type="spellStart"/>
+      <w:r>
+        <w:rPr>
+          <w:rFonts w:ascii="Segoe UI Emoji" w:hAnsi="Segoe UI Emoji" w:cs="Segoe UI Emoji"/>
+        </w:rPr>
+        <w:t>notEmpty</w:t>
+      </w:r>
+      <w:proofErr w:type="spellEnd"/>
+      <w:r>
+        <w:rPr>
+          <w:rFonts w:ascii="Segoe UI Emoji" w:hAnsi="Segoe UI Emoji" w:cs="Segoe UI Emoji"/>
+        </w:rPr>
+        <w:t xml:space="preserve"> | </w:t>
+      </w:r>
+      <w:proofErr w:type="spellStart"/>
+      <w:r>
+        <w:rPr>
+          <w:rFonts w:ascii="Segoe UI Emoji" w:hAnsi="Segoe UI Emoji" w:cs="Segoe UI Emoji"/>
+        </w:rPr>
+        <w:t>contains</w:t>
+      </w:r>
+      <w:proofErr w:type="spellEnd"/>
+      <w:r>
+        <w:rPr>
+          <w:rFonts w:ascii="Segoe UI Emoji" w:hAnsi="Segoe UI Emoji" w:cs="Segoe UI Emoji"/>
+        </w:rPr>
+        <w:t xml:space="preserve"> | </w:t>
+      </w:r>
+      <w:proofErr w:type="spellStart"/>
+      <w:r>
+        <w:rPr>
+          <w:rFonts w:ascii="Segoe UI Emoji" w:hAnsi="Segoe UI Emoji" w:cs="Segoe UI Emoji"/>
+        </w:rPr>
+        <w:t>notContains</w:t>
+      </w:r>
+      <w:proofErr w:type="spellEnd"/>
+      <w:r>
+        <w:rPr>
+          <w:rFonts w:ascii="Segoe UI Emoji" w:hAnsi="Segoe UI Emoji" w:cs="Segoe UI Emoji"/>
+        </w:rPr>
+        <w:t xml:space="preserve"> | </w:t>
+      </w:r>
+      <w:proofErr w:type="spellStart"/>
+      <w:r>
+        <w:rPr>
+          <w:rFonts w:ascii="Segoe UI Emoji" w:hAnsi="Segoe UI Emoji" w:cs="Segoe UI Emoji"/>
+        </w:rPr>
+        <w:t>eval</w:t>
+      </w:r>
+      <w:proofErr w:type="spellEnd"/>
+      <w:r>
+        <w:rPr>
+          <w:rFonts w:ascii="Segoe UI Emoji" w:hAnsi="Segoe UI Emoji" w:cs="Segoe UI Emoji"/>
+        </w:rPr>
+        <w:t> | </w:t>
+      </w:r>
+      <w:proofErr w:type="spellStart"/>
+      <w:r>
+        <w:rPr>
+          <w:rFonts w:ascii="Segoe UI Emoji" w:hAnsi="Segoe UI Emoji" w:cs="Segoe UI Emoji"/>
+        </w:rPr>
+        <w:t>manualEval</w:t>
+      </w:r>
+      <w:proofErr w:type="spellEnd"/>
+    </w:p>
+    <w:p>
+      <w:pPr>
+        <w:pStyle w:val="Listenabsatz"/>
+        <w:numPr>
+          <w:ilvl w:val="1"/>
+          <w:numId w:val="1"/>
+        </w:numPr>
+      </w:pPr>
+      <w:proofErr w:type="spellStart"/>
+      <w:r>
+        <w:t>stopTestOnFail</w:t>
+      </w:r>
+      <w:proofErr w:type="spellEnd"/>
+      <w:r>
+        <w:t xml:space="preserve"> (</w:t>
+      </w:r>
+      <w:proofErr w:type="spellStart"/>
+      <w:r>
+        <w:t>FailFast</w:t>
+      </w:r>
+      <w:proofErr w:type="spellEnd"/>
+      <w:r>
+        <w:t xml:space="preserve"> in Python)</w:t>
+      </w:r>
     </w:p>
     <w:sectPr>
       <w:pgSz w:w="11906" w:h="16838"/>
@@ -57,6 +506,126 @@
     </w:sectPr>
   </w:body>
 </w:document>
+</file>
+
+<file path=word/numbering.xml><?xml version="1.0" encoding="utf-8"?>
+<w:numbering xmlns:wpc="http://schemas.microsoft.com/office/word/2010/wordprocessingCanvas" xmlns:cx="http://schemas.microsoft.com/office/drawing/2014/chartex" xmlns:cx1="http://schemas.microsoft.com/office/drawing/2015/9/8/chartex" xmlns:cx2="http://schemas.microsoft.com/office/drawing/2015/10/21/chartex" xmlns:cx3="http://schemas.microsoft.com/office/drawing/2016/5/9/chartex" xmlns:cx4="http://schemas.microsoft.com/office/drawing/2016/5/10/chartex" xmlns:cx5="http://schemas.microsoft.com/office/drawing/2016/5/11/chartex" xmlns:cx6="http://schemas.microsoft.com/office/drawing/2016/5/12/chartex" xmlns:cx7="http://schemas.microsoft.com/office/drawing/2016/5/13/chartex" xmlns:cx8="http://schemas.microsoft.com/office/drawing/2016/5/14/chartex" xmlns:mc="http://schemas.openxmlformats.org/markup-compatibility/2006" xmlns:aink="http://schemas.microsoft.com/office/drawing/2016/ink" xmlns:am3d="http://schemas.microsoft.com/office/drawing/2017/model3d" xmlns:o="urn:schemas-microsoft-com:office:office" xmlns:oel="http://schemas.microsoft.com/office/2019/extlst" xmlns:r="http://schemas.openxmlformats.org/officeDocument/2006/relationships" xmlns:m="http://schemas.openxmlformats.org/officeDocument/2006/math" xmlns:v="urn:schemas-microsoft-com:vml" xmlns:wp14="http://schemas.microsoft.com/office/word/2010/wordprocessingDrawing" xmlns:wp="http://schemas.openxmlformats.org/drawingml/2006/wordprocessingDrawing" xmlns:w10="urn:schemas-microsoft-com:office:word" xmlns:w="http://schemas.openxmlformats.org/wordprocessingml/2006/main" xmlns:w14="http://schemas.microsoft.com/office/word/2010/wordml" xmlns:w15="http://schemas.microsoft.com/office/word/2012/wordml" xmlns:w16cex="http://schemas.microsoft.com/office/word/2018/wordml/cex" xmlns:w16cid="http://schemas.microsoft.com/office/word/2016/wordml/cid" xmlns:w16="http://schemas.microsoft.com/office/word/2018/wordml" xmlns:w16du="http://schemas.microsoft.com/office/word/2023/wordml/word16du" xmlns:w16sdtdh="http://schemas.microsoft.com/office/word/2020/wordml/sdtdatahash" xmlns:w16sdtfl="http://schemas.microsoft.com/office/word/2024/wordml/sdtformatlock" xmlns:w16se="http://schemas.microsoft.com/office/word/2015/wordml/symex" xmlns:wpg="http://schemas.microsoft.com/office/word/2010/wordprocessingGroup" xmlns:wpi="http://schemas.microsoft.com/office/word/2010/wordprocessingInk" xmlns:wne="http://schemas.microsoft.com/office/word/2006/wordml" xmlns:wps="http://schemas.microsoft.com/office/word/2010/wordprocessingShape" mc:Ignorable="w14 w15 w16se w16cid w16 w16cex w16sdtdh w16sdtfl w16du wp14">
+  <w:abstractNum w:abstractNumId="0" w15:restartNumberingAfterBreak="0">
+    <w:nsid w:val="2D2E7740"/>
+    <w:multiLevelType w:val="hybridMultilevel"/>
+    <w:tmpl w:val="AB30EAB2"/>
+    <w:lvl w:ilvl="0" w:tplc="0E38CB2A">
+      <w:numFmt w:val="bullet"/>
+      <w:lvlText w:val="-"/>
+      <w:lvlJc w:val="left"/>
+      <w:pPr>
+        <w:ind w:left="720" w:hanging="360"/>
+      </w:pPr>
+      <w:rPr>
+        <w:rFonts w:ascii="Calibri" w:eastAsiaTheme="minorHAnsi" w:hAnsi="Calibri" w:cs="Calibri" w:hint="default"/>
+      </w:rPr>
+    </w:lvl>
+    <w:lvl w:ilvl="1" w:tplc="0C070003">
+      <w:start w:val="1"/>
+      <w:numFmt w:val="bullet"/>
+      <w:lvlText w:val="o"/>
+      <w:lvlJc w:val="left"/>
+      <w:pPr>
+        <w:ind w:left="1440" w:hanging="360"/>
+      </w:pPr>
+      <w:rPr>
+        <w:rFonts w:ascii="Courier New" w:hAnsi="Courier New" w:cs="Courier New" w:hint="default"/>
+      </w:rPr>
+    </w:lvl>
+    <w:lvl w:ilvl="2" w:tplc="0C070005" w:tentative="1">
+      <w:start w:val="1"/>
+      <w:numFmt w:val="bullet"/>
+      <w:lvlText w:val=""/>
+      <w:lvlJc w:val="left"/>
+      <w:pPr>
+        <w:ind w:left="2160" w:hanging="360"/>
+      </w:pPr>
+      <w:rPr>
+        <w:rFonts w:ascii="Wingdings" w:hAnsi="Wingdings" w:hint="default"/>
+      </w:rPr>
+    </w:lvl>
+    <w:lvl w:ilvl="3" w:tplc="0C070001" w:tentative="1">
+      <w:start w:val="1"/>
+      <w:numFmt w:val="bullet"/>
+      <w:lvlText w:val=""/>
+      <w:lvlJc w:val="left"/>
+      <w:pPr>
+        <w:ind w:left="2880" w:hanging="360"/>
+      </w:pPr>
+      <w:rPr>
+        <w:rFonts w:ascii="Symbol" w:hAnsi="Symbol" w:hint="default"/>
+      </w:rPr>
+    </w:lvl>
+    <w:lvl w:ilvl="4" w:tplc="0C070003" w:tentative="1">
+      <w:start w:val="1"/>
+      <w:numFmt w:val="bullet"/>
+      <w:lvlText w:val="o"/>
+      <w:lvlJc w:val="left"/>
+      <w:pPr>
+        <w:ind w:left="3600" w:hanging="360"/>
+      </w:pPr>
+      <w:rPr>
+        <w:rFonts w:ascii="Courier New" w:hAnsi="Courier New" w:cs="Courier New" w:hint="default"/>
+      </w:rPr>
+    </w:lvl>
+    <w:lvl w:ilvl="5" w:tplc="0C070005" w:tentative="1">
+      <w:start w:val="1"/>
+      <w:numFmt w:val="bullet"/>
+      <w:lvlText w:val=""/>
+      <w:lvlJc w:val="left"/>
+      <w:pPr>
+        <w:ind w:left="4320" w:hanging="360"/>
+      </w:pPr>
+      <w:rPr>
+        <w:rFonts w:ascii="Wingdings" w:hAnsi="Wingdings" w:hint="default"/>
+      </w:rPr>
+    </w:lvl>
+    <w:lvl w:ilvl="6" w:tplc="0C070001" w:tentative="1">
+      <w:start w:val="1"/>
+      <w:numFmt w:val="bullet"/>
+      <w:lvlText w:val=""/>
+      <w:lvlJc w:val="left"/>
+      <w:pPr>
+        <w:ind w:left="5040" w:hanging="360"/>
+      </w:pPr>
+      <w:rPr>
+        <w:rFonts w:ascii="Symbol" w:hAnsi="Symbol" w:hint="default"/>
+      </w:rPr>
+    </w:lvl>
+    <w:lvl w:ilvl="7" w:tplc="0C070003" w:tentative="1">
+      <w:start w:val="1"/>
+      <w:numFmt w:val="bullet"/>
+      <w:lvlText w:val="o"/>
+      <w:lvlJc w:val="left"/>
+      <w:pPr>
+        <w:ind w:left="5760" w:hanging="360"/>
+      </w:pPr>
+      <w:rPr>
+        <w:rFonts w:ascii="Courier New" w:hAnsi="Courier New" w:cs="Courier New" w:hint="default"/>
+      </w:rPr>
+    </w:lvl>
+    <w:lvl w:ilvl="8" w:tplc="0C070005" w:tentative="1">
+      <w:start w:val="1"/>
+      <w:numFmt w:val="bullet"/>
+      <w:lvlText w:val=""/>
+      <w:lvlJc w:val="left"/>
+      <w:pPr>
+        <w:ind w:left="6480" w:hanging="360"/>
+      </w:pPr>
+      <w:rPr>
+        <w:rFonts w:ascii="Wingdings" w:hAnsi="Wingdings" w:hint="default"/>
+      </w:rPr>
+    </w:lvl>
+  </w:abstractNum>
+  <w:num w:numId="1" w16cid:durableId="1420785585">
+    <w:abstractNumId w:val="0"/>
+  </w:num>
+</w:numbering>
 </file>
 
 <file path=word/styles.xml><?xml version="1.0" encoding="utf-8"?>
@@ -662,7 +1231,6 @@
   <w:style w:type="character" w:default="1" w:styleId="Absatz-Standardschriftart">
     <w:name w:val="Default Paragraph Font"/>
     <w:uiPriority w:val="1"/>
-    <w:semiHidden/>
     <w:unhideWhenUsed/>
   </w:style>
   <w:style w:type="table" w:default="1" w:styleId="NormaleTabelle">

</xml_diff>

<commit_message>
update bullet point list
</commit_message>
<xml_diff>
--- a/docs/bulletpoint_liste_pythontool.docx
+++ b/docs/bulletpoint_liste_pythontool.docx
@@ -19,483 +19,429 @@
           <w:u w:val="single"/>
           <w:lang w:val="fr-FR"/>
         </w:rPr>
-        <w:t xml:space="preserve">Bullet-Point Liste </w:t>
-      </w:r>
-      <w:proofErr w:type="spellStart"/>
-      <w:r>
-        <w:rPr>
-          <w:b/>
-          <w:bCs/>
-          <w:u w:val="single"/>
+        <w:t>Bullet-Point Liste für Python Tool</w:t>
+      </w:r>
+    </w:p>
+    <w:p>
+      <w:pPr>
+        <w:pStyle w:val="Listenabsatz"/>
+        <w:numPr>
+          <w:ilvl w:val="0"/>
+          <w:numId w:val="1"/>
+        </w:numPr>
+        <w:rPr>
+          <w:lang w:val="en-GB"/>
+        </w:rPr>
+      </w:pPr>
+      <w:r>
+        <w:rPr>
+          <w:lang w:val="en-GB"/>
+        </w:rPr>
+        <w:t xml:space="preserve">Boolean </w:t>
+      </w:r>
+      <w:r>
+        <w:rPr>
+          <w:lang w:val="en-GB"/>
+        </w:rPr>
+        <w:t>a</w:t>
+      </w:r>
+      <w:r>
+        <w:rPr>
+          <w:lang w:val="en-GB"/>
+        </w:rPr>
+        <w:t>utodelete</w:t>
+      </w:r>
+      <w:r>
+        <w:rPr>
+          <w:lang w:val="en-GB"/>
+        </w:rPr>
+        <w:t>: Whether or not to implicitly delete the fixture during teardown</w:t>
+      </w:r>
+    </w:p>
+    <w:p>
+      <w:pPr>
+        <w:pStyle w:val="Listenabsatz"/>
+        <w:numPr>
+          <w:ilvl w:val="0"/>
+          <w:numId w:val="1"/>
+        </w:numPr>
+        <w:rPr>
+          <w:lang w:val="en-GB"/>
+        </w:rPr>
+      </w:pPr>
+      <w:r>
+        <w:rPr>
+          <w:lang w:val="en-GB"/>
+        </w:rPr>
+        <w:t xml:space="preserve">Boolean </w:t>
+      </w:r>
+      <w:r>
+        <w:rPr>
+          <w:lang w:val="en-GB"/>
+        </w:rPr>
+        <w:t>a</w:t>
+      </w:r>
+      <w:r>
+        <w:rPr>
+          <w:lang w:val="en-GB"/>
+        </w:rPr>
+        <w:t>utocreate</w:t>
+      </w:r>
+      <w:r>
+        <w:rPr>
+          <w:lang w:val="en-GB"/>
+        </w:rPr>
+        <w:t>: Whether or not to implicitly create the fixture during setup</w:t>
+      </w:r>
+    </w:p>
+    <w:p>
+      <w:pPr>
+        <w:pStyle w:val="Listenabsatz"/>
+        <w:numPr>
+          <w:ilvl w:val="0"/>
+          <w:numId w:val="1"/>
+        </w:numPr>
+      </w:pPr>
+      <w:r>
+        <w:t>Variable per pfad sich ändern, wen</w:t>
+      </w:r>
+      <w:r>
+        <w:t>n sich in der fixture was geändert hat dann änert sich auch die variable -&gt; später für die assertions dann praktisch</w:t>
+      </w:r>
+    </w:p>
+    <w:p>
+      <w:pPr>
+        <w:pStyle w:val="Listenabsatz"/>
+        <w:numPr>
+          <w:ilvl w:val="0"/>
+          <w:numId w:val="1"/>
+        </w:numPr>
+      </w:pPr>
+      <w:r>
+        <w:t>Destination: hohe Priorität</w:t>
+      </w:r>
+    </w:p>
+    <w:p>
+      <w:pPr>
+        <w:pStyle w:val="Listenabsatz"/>
+        <w:numPr>
+          <w:ilvl w:val="1"/>
+          <w:numId w:val="1"/>
+        </w:numPr>
+      </w:pPr>
+      <w:r>
+        <w:t>+</w:t>
+      </w:r>
+    </w:p>
+    <w:p>
+      <w:pPr>
+        <w:pStyle w:val="Listenabsatz"/>
+        <w:numPr>
+          <w:ilvl w:val="0"/>
+          <w:numId w:val="1"/>
+        </w:numPr>
+      </w:pPr>
+      <w:r>
+        <w:t>Setup</w:t>
+      </w:r>
+    </w:p>
+    <w:p>
+      <w:pPr>
+        <w:pStyle w:val="Listenabsatz"/>
+        <w:numPr>
+          <w:ilvl w:val="1"/>
+          <w:numId w:val="1"/>
+        </w:numPr>
+      </w:pPr>
+      <w:r>
+        <w:t>Action</w:t>
+      </w:r>
+    </w:p>
+    <w:p>
+      <w:pPr>
+        <w:pStyle w:val="Listenabsatz"/>
+        <w:numPr>
+          <w:ilvl w:val="2"/>
+          <w:numId w:val="1"/>
+        </w:numPr>
+      </w:pPr>
+      <w:r>
+        <w:t xml:space="preserve">Operation </w:t>
+      </w:r>
+      <w:r>
+        <w:rPr>
+          <w:rFonts w:ascii="Segoe UI Emoji" w:hAnsi="Segoe UI Emoji" w:cs="Segoe UI Emoji"/>
+        </w:rPr>
+        <w:t>✅~</w:t>
+      </w:r>
+    </w:p>
+    <w:p>
+      <w:pPr>
+        <w:pStyle w:val="Listenabsatz"/>
+        <w:numPr>
+          <w:ilvl w:val="2"/>
+          <w:numId w:val="1"/>
+        </w:numPr>
+      </w:pPr>
+      <w:r>
+        <w:t>Assert</w:t>
+      </w:r>
+    </w:p>
+    <w:p>
+      <w:pPr>
+        <w:pStyle w:val="Listenabsatz"/>
+        <w:numPr>
+          <w:ilvl w:val="3"/>
+          <w:numId w:val="1"/>
+        </w:numPr>
+      </w:pPr>
+      <w:r>
+        <w:t>Label: niedrige Priorität</w:t>
+      </w:r>
+    </w:p>
+    <w:p>
+      <w:pPr>
+        <w:pStyle w:val="Listenabsatz"/>
+        <w:numPr>
+          <w:ilvl w:val="3"/>
+          <w:numId w:val="1"/>
+        </w:numPr>
+      </w:pPr>
+      <w:r>
+        <w:t>Description: niedrige Priorität</w:t>
+      </w:r>
+    </w:p>
+    <w:p>
+      <w:pPr>
+        <w:pStyle w:val="Listenabsatz"/>
+        <w:numPr>
+          <w:ilvl w:val="3"/>
+          <w:numId w:val="1"/>
+        </w:numPr>
+      </w:pPr>
+      <w:r>
+        <w:t xml:space="preserve">Direction </w:t>
+      </w:r>
+      <w:r>
+        <w:rPr>
+          <w:rFonts w:ascii="Segoe UI Emoji" w:hAnsi="Segoe UI Emoji" w:cs="Segoe UI Emoji"/>
+        </w:rPr>
+        <w:t>✅</w:t>
+      </w:r>
+      <w:r>
+        <w:rPr>
+          <w:rFonts w:ascii="Segoe UI Emoji" w:hAnsi="Segoe UI Emoji" w:cs="Segoe UI Emoji"/>
+        </w:rPr>
+        <w:t>~</w:t>
+      </w:r>
+    </w:p>
+    <w:p>
+      <w:pPr>
+        <w:pStyle w:val="Listenabsatz"/>
+        <w:numPr>
+          <w:ilvl w:val="3"/>
+          <w:numId w:val="1"/>
+        </w:numPr>
+        <w:rPr>
+          <w:lang w:val="en-GB"/>
+        </w:rPr>
+      </w:pPr>
+      <w:r>
+        <w:rPr>
+          <w:rFonts w:ascii="Segoe UI Emoji" w:hAnsi="Segoe UI Emoji" w:cs="Segoe UI Emoji"/>
+          <w:lang w:val="en-GB"/>
+        </w:rPr>
+        <w:t>Compar</w:t>
+      </w:r>
+      <w:r>
+        <w:rPr>
+          <w:rFonts w:ascii="Segoe UI Emoji" w:hAnsi="Segoe UI Emoji" w:cs="Segoe UI Emoji"/>
+          <w:lang w:val="en-GB"/>
+        </w:rPr>
+        <w:t>eToSourceId: hohe Priorität</w:t>
+      </w:r>
+      <w:r>
+        <w:rPr>
+          <w:rFonts w:ascii="Segoe UI Emoji" w:hAnsi="Segoe UI Emoji" w:cs="Segoe UI Emoji"/>
+          <w:lang w:val="en-GB"/>
+        </w:rPr>
+        <w:t xml:space="preserve"> (desired bei assert</w:t>
+      </w:r>
+      <w:r>
+        <w:rPr>
+          <w:rFonts w:ascii="Segoe UI Emoji" w:hAnsi="Segoe UI Emoji" w:cs="Segoe UI Emoji"/>
+          <w:lang w:val="en-GB"/>
+        </w:rPr>
+        <w:t xml:space="preserve"> in Python)</w:t>
+      </w:r>
+    </w:p>
+    <w:p>
+      <w:pPr>
+        <w:pStyle w:val="Listenabsatz"/>
+        <w:numPr>
+          <w:ilvl w:val="3"/>
+          <w:numId w:val="1"/>
+        </w:numPr>
+      </w:pPr>
+      <w:r>
+        <w:rPr>
+          <w:rFonts w:ascii="Segoe UI Emoji" w:hAnsi="Segoe UI Emoji" w:cs="Segoe UI Emoji"/>
+        </w:rPr>
+        <w:t>CompareToSourceExpression: mittlere Priorität</w:t>
+      </w:r>
+    </w:p>
+    <w:p>
+      <w:pPr>
+        <w:pStyle w:val="Listenabsatz"/>
+        <w:numPr>
+          <w:ilvl w:val="3"/>
+          <w:numId w:val="1"/>
+        </w:numPr>
+      </w:pPr>
+      <w:r>
+        <w:rPr>
+          <w:rFonts w:ascii="Segoe UI Emoji" w:hAnsi="Segoe UI Emoji" w:cs="Segoe UI Emoji"/>
+        </w:rPr>
+        <w:t xml:space="preserve">CompareToSourcePath: mittlere </w:t>
+      </w:r>
+      <w:r>
+        <w:rPr>
+          <w:rFonts w:ascii="Segoe UI Emoji" w:hAnsi="Segoe UI Emoji" w:cs="Segoe UI Emoji"/>
+        </w:rPr>
+        <w:t>Priorität</w:t>
+      </w:r>
+    </w:p>
+    <w:p>
+      <w:pPr>
+        <w:pStyle w:val="Listenabsatz"/>
+        <w:numPr>
+          <w:ilvl w:val="3"/>
+          <w:numId w:val="1"/>
+        </w:numPr>
+      </w:pPr>
+      <w:r>
+        <w:rPr>
+          <w:rFonts w:ascii="Segoe UI Emoji" w:hAnsi="Segoe UI Emoji" w:cs="Segoe UI Emoji"/>
+        </w:rPr>
+        <w:t>contentType ✅~</w:t>
+      </w:r>
+    </w:p>
+    <w:p>
+      <w:pPr>
+        <w:pStyle w:val="Listenabsatz"/>
+        <w:numPr>
+          <w:ilvl w:val="3"/>
+          <w:numId w:val="1"/>
+        </w:numPr>
+      </w:pPr>
+      <w:r>
+        <w:rPr>
+          <w:rFonts w:ascii="Segoe UI Emoji" w:hAnsi="Segoe UI Emoji" w:cs="Segoe UI Emoji"/>
+        </w:rPr>
+        <w:t>defaultManualCompletion: out of scope</w:t>
+      </w:r>
+    </w:p>
+    <w:p>
+      <w:pPr>
+        <w:pStyle w:val="Listenabsatz"/>
+        <w:numPr>
+          <w:ilvl w:val="3"/>
+          <w:numId w:val="1"/>
+        </w:numPr>
+        <w:rPr>
+          <w:lang w:val="en-GB"/>
+        </w:rPr>
+      </w:pPr>
+      <w:r>
+        <w:rPr>
+          <w:rFonts w:ascii="Segoe UI Emoji" w:hAnsi="Segoe UI Emoji" w:cs="Segoe UI Emoji"/>
+          <w:lang w:val="en-GB"/>
+        </w:rPr>
+        <w:t>expression: anders wie compareTo, mittle</w:t>
+      </w:r>
+      <w:r>
+        <w:rPr>
+          <w:rFonts w:ascii="Segoe UI Emoji" w:hAnsi="Segoe UI Emoji" w:cs="Segoe UI Emoji"/>
+          <w:lang w:val="en-GB"/>
+        </w:rPr>
+        <w:t>re Priorität</w:t>
+      </w:r>
+    </w:p>
+    <w:p>
+      <w:pPr>
+        <w:pStyle w:val="Listenabsatz"/>
+        <w:numPr>
+          <w:ilvl w:val="3"/>
+          <w:numId w:val="1"/>
+        </w:numPr>
+        <w:rPr>
           <w:lang w:val="fr-FR"/>
         </w:rPr>
-        <w:t>für</w:t>
-      </w:r>
-      <w:proofErr w:type="spellEnd"/>
-      <w:r>
-        <w:rPr>
-          <w:b/>
-          <w:bCs/>
-          <w:u w:val="single"/>
+      </w:pPr>
+      <w:r>
+        <w:rPr>
           <w:lang w:val="fr-FR"/>
         </w:rPr>
-        <w:t xml:space="preserve"> Python Tool</w:t>
-      </w:r>
-    </w:p>
-    <w:p>
-      <w:pPr>
-        <w:pStyle w:val="Listenabsatz"/>
-        <w:numPr>
-          <w:ilvl w:val="0"/>
-          <w:numId w:val="1"/>
-        </w:numPr>
-        <w:rPr>
-          <w:lang w:val="en-GB"/>
-        </w:rPr>
-      </w:pPr>
-      <w:r>
-        <w:rPr>
-          <w:lang w:val="en-GB"/>
-        </w:rPr>
-        <w:t xml:space="preserve">Boolean </w:t>
-      </w:r>
-      <w:r>
-        <w:rPr>
-          <w:lang w:val="en-GB"/>
-        </w:rPr>
-        <w:t>a</w:t>
-      </w:r>
-      <w:r>
-        <w:rPr>
-          <w:lang w:val="en-GB"/>
-        </w:rPr>
-        <w:t>utodelete</w:t>
-      </w:r>
-      <w:r>
-        <w:rPr>
-          <w:lang w:val="en-GB"/>
-        </w:rPr>
-        <w:t xml:space="preserve">: </w:t>
-      </w:r>
-      <w:r>
-        <w:rPr>
-          <w:lang w:val="en-GB"/>
-        </w:rPr>
-        <w:t>Whether or not to implicitly delete the fixture during teardown</w:t>
-      </w:r>
-    </w:p>
-    <w:p>
-      <w:pPr>
-        <w:pStyle w:val="Listenabsatz"/>
-        <w:numPr>
-          <w:ilvl w:val="0"/>
-          <w:numId w:val="1"/>
-        </w:numPr>
-        <w:rPr>
-          <w:lang w:val="en-GB"/>
-        </w:rPr>
-      </w:pPr>
-      <w:r>
-        <w:rPr>
-          <w:lang w:val="en-GB"/>
-        </w:rPr>
-        <w:t xml:space="preserve">Boolean </w:t>
-      </w:r>
-      <w:proofErr w:type="spellStart"/>
-      <w:r>
-        <w:rPr>
-          <w:lang w:val="en-GB"/>
-        </w:rPr>
-        <w:t>a</w:t>
-      </w:r>
-      <w:r>
-        <w:rPr>
-          <w:lang w:val="en-GB"/>
-        </w:rPr>
-        <w:t>utocreate</w:t>
-      </w:r>
-      <w:proofErr w:type="spellEnd"/>
-      <w:r>
-        <w:rPr>
-          <w:lang w:val="en-GB"/>
-        </w:rPr>
-        <w:t xml:space="preserve">: </w:t>
-      </w:r>
-      <w:r>
-        <w:rPr>
-          <w:lang w:val="en-GB"/>
-        </w:rPr>
-        <w:t>Whether or not to implicitly create the fixture during setup</w:t>
-      </w:r>
-    </w:p>
-    <w:p>
-      <w:pPr>
-        <w:pStyle w:val="Listenabsatz"/>
-        <w:numPr>
-          <w:ilvl w:val="0"/>
-          <w:numId w:val="1"/>
-        </w:numPr>
-      </w:pPr>
-      <w:r>
-        <w:t xml:space="preserve">Variable per </w:t>
-      </w:r>
-      <w:proofErr w:type="spellStart"/>
-      <w:r>
-        <w:t>pfad</w:t>
-      </w:r>
-      <w:proofErr w:type="spellEnd"/>
-      <w:r>
-        <w:t xml:space="preserve"> sich ändern, wen</w:t>
-      </w:r>
-      <w:r>
-        <w:t xml:space="preserve">n sich in der </w:t>
-      </w:r>
-      <w:proofErr w:type="spellStart"/>
-      <w:r>
-        <w:t>fixture</w:t>
-      </w:r>
-      <w:proofErr w:type="spellEnd"/>
-      <w:r>
-        <w:t xml:space="preserve"> was geändert hat dann </w:t>
-      </w:r>
-      <w:proofErr w:type="spellStart"/>
-      <w:r>
-        <w:t>änert</w:t>
-      </w:r>
-      <w:proofErr w:type="spellEnd"/>
-      <w:r>
-        <w:t xml:space="preserve"> sich auch die variable -&gt; später für die </w:t>
-      </w:r>
-      <w:proofErr w:type="spellStart"/>
-      <w:r>
-        <w:t>assertions</w:t>
-      </w:r>
-      <w:proofErr w:type="spellEnd"/>
-      <w:r>
-        <w:t xml:space="preserve"> dann praktisch</w:t>
-      </w:r>
-    </w:p>
-    <w:p>
-      <w:pPr>
-        <w:pStyle w:val="Listenabsatz"/>
-        <w:numPr>
-          <w:ilvl w:val="0"/>
-          <w:numId w:val="1"/>
-        </w:numPr>
-      </w:pPr>
-      <w:proofErr w:type="spellStart"/>
-      <w:r>
-        <w:t>Assert</w:t>
-      </w:r>
-      <w:proofErr w:type="spellEnd"/>
-    </w:p>
-    <w:p>
-      <w:pPr>
-        <w:pStyle w:val="Listenabsatz"/>
-        <w:numPr>
-          <w:ilvl w:val="1"/>
-          <w:numId w:val="1"/>
-        </w:numPr>
-        <w:rPr>
+        <w:t xml:space="preserve">responseCode </w:t>
+      </w:r>
+      <w:r>
+        <w:rPr>
+          <w:rFonts w:ascii="Segoe UI Emoji" w:hAnsi="Segoe UI Emoji" w:cs="Segoe UI Emoji"/>
           <w:lang w:val="fr-FR"/>
         </w:rPr>
-      </w:pPr>
-      <w:proofErr w:type="spellStart"/>
-      <w:r>
-        <w:rPr>
+        <w:t>✅</w:t>
+      </w:r>
+      <w:r>
+        <w:rPr>
+          <w:rFonts w:ascii="Segoe UI Emoji" w:hAnsi="Segoe UI Emoji" w:cs="Segoe UI Emoji"/>
           <w:lang w:val="fr-FR"/>
         </w:rPr>
-        <w:t>responseCode</w:t>
-      </w:r>
-      <w:proofErr w:type="spellEnd"/>
-      <w:r>
-        <w:rPr>
+        <w:t xml:space="preserve"> response ❎ weil responseCode ist </w:t>
+      </w:r>
+      <w:r>
+        <w:rPr>
+          <w:rFonts w:ascii="Segoe UI Emoji" w:hAnsi="Segoe UI Emoji" w:cs="Segoe UI Emoji"/>
           <w:lang w:val="fr-FR"/>
         </w:rPr>
-        <w:t xml:space="preserve"> </w:t>
-      </w:r>
-      <w:r>
-        <w:rPr>
-          <w:rFonts w:ascii="Segoe UI Emoji" w:hAnsi="Segoe UI Emoji" w:cs="Segoe UI Emoji"/>
+        <w:t>genauer</w:t>
+      </w:r>
+    </w:p>
+    <w:p>
+      <w:pPr>
+        <w:pStyle w:val="Listenabsatz"/>
+        <w:numPr>
+          <w:ilvl w:val="3"/>
+          <w:numId w:val="1"/>
+        </w:numPr>
+        <w:rPr>
           <w:lang w:val="fr-FR"/>
         </w:rPr>
-        <w:t>✅</w:t>
-      </w:r>
+      </w:pPr>
       <w:r>
         <w:rPr>
           <w:rFonts w:ascii="Segoe UI Emoji" w:hAnsi="Segoe UI Emoji" w:cs="Segoe UI Emoji"/>
           <w:lang w:val="fr-FR"/>
         </w:rPr>
-        <w:t xml:space="preserve"> </w:t>
-      </w:r>
-      <w:proofErr w:type="spellStart"/>
+        <w:t>operator: equals | notEquals | in | notIn | greaterThan | lessThan | empty | notEmpty | contains | notContains | eval | manualEval</w:t>
+      </w:r>
       <w:r>
         <w:rPr>
           <w:rFonts w:ascii="Segoe UI Emoji" w:hAnsi="Segoe UI Emoji" w:cs="Segoe UI Emoji"/>
           <w:lang w:val="fr-FR"/>
         </w:rPr>
-        <w:t>response</w:t>
-      </w:r>
-      <w:proofErr w:type="spellEnd"/>
-      <w:r>
-        <w:rPr>
-          <w:rFonts w:ascii="Segoe UI Emoji" w:hAnsi="Segoe UI Emoji" w:cs="Segoe UI Emoji"/>
-          <w:lang w:val="fr-FR"/>
-        </w:rPr>
-        <w:t xml:space="preserve"> ❎ </w:t>
-      </w:r>
-      <w:proofErr w:type="spellStart"/>
-      <w:r>
-        <w:rPr>
-          <w:rFonts w:ascii="Segoe UI Emoji" w:hAnsi="Segoe UI Emoji" w:cs="Segoe UI Emoji"/>
-          <w:lang w:val="fr-FR"/>
-        </w:rPr>
-        <w:t>weil</w:t>
-      </w:r>
-      <w:proofErr w:type="spellEnd"/>
-      <w:r>
-        <w:rPr>
-          <w:rFonts w:ascii="Segoe UI Emoji" w:hAnsi="Segoe UI Emoji" w:cs="Segoe UI Emoji"/>
-          <w:lang w:val="fr-FR"/>
-        </w:rPr>
-        <w:t xml:space="preserve"> </w:t>
-      </w:r>
-      <w:proofErr w:type="spellStart"/>
-      <w:r>
-        <w:rPr>
-          <w:rFonts w:ascii="Segoe UI Emoji" w:hAnsi="Segoe UI Emoji" w:cs="Segoe UI Emoji"/>
-          <w:lang w:val="fr-FR"/>
-        </w:rPr>
-        <w:t>responseCode</w:t>
-      </w:r>
-      <w:proofErr w:type="spellEnd"/>
-      <w:r>
-        <w:rPr>
-          <w:rFonts w:ascii="Segoe UI Emoji" w:hAnsi="Segoe UI Emoji" w:cs="Segoe UI Emoji"/>
-          <w:lang w:val="fr-FR"/>
-        </w:rPr>
-        <w:t xml:space="preserve"> </w:t>
-      </w:r>
-      <w:proofErr w:type="spellStart"/>
-      <w:r>
-        <w:rPr>
-          <w:rFonts w:ascii="Segoe UI Emoji" w:hAnsi="Segoe UI Emoji" w:cs="Segoe UI Emoji"/>
-          <w:lang w:val="fr-FR"/>
-        </w:rPr>
-        <w:t>ist</w:t>
-      </w:r>
-      <w:proofErr w:type="spellEnd"/>
-      <w:r>
-        <w:rPr>
-          <w:rFonts w:ascii="Segoe UI Emoji" w:hAnsi="Segoe UI Emoji" w:cs="Segoe UI Emoji"/>
-          <w:lang w:val="fr-FR"/>
-        </w:rPr>
-        <w:t xml:space="preserve"> </w:t>
-      </w:r>
-      <w:proofErr w:type="spellStart"/>
-      <w:r>
-        <w:rPr>
-          <w:rFonts w:ascii="Segoe UI Emoji" w:hAnsi="Segoe UI Emoji" w:cs="Segoe UI Emoji"/>
-          <w:lang w:val="fr-FR"/>
-        </w:rPr>
-        <w:t>genauer</w:t>
-      </w:r>
-      <w:proofErr w:type="spellEnd"/>
-    </w:p>
-    <w:p>
-      <w:pPr>
-        <w:pStyle w:val="Listenabsatz"/>
-        <w:numPr>
-          <w:ilvl w:val="1"/>
-          <w:numId w:val="1"/>
-        </w:numPr>
-      </w:pPr>
-      <w:proofErr w:type="spellStart"/>
-      <w:r>
-        <w:rPr>
-          <w:rFonts w:ascii="Segoe UI Emoji" w:hAnsi="Segoe UI Emoji" w:cs="Segoe UI Emoji"/>
-        </w:rPr>
-        <w:t>operator</w:t>
-      </w:r>
-      <w:proofErr w:type="spellEnd"/>
-      <w:r>
-        <w:rPr>
-          <w:rFonts w:ascii="Segoe UI Emoji" w:hAnsi="Segoe UI Emoji" w:cs="Segoe UI Emoji"/>
-        </w:rPr>
-        <w:t xml:space="preserve">: </w:t>
-      </w:r>
-      <w:proofErr w:type="spellStart"/>
-      <w:r>
-        <w:rPr>
-          <w:rFonts w:ascii="Segoe UI Emoji" w:hAnsi="Segoe UI Emoji" w:cs="Segoe UI Emoji"/>
-        </w:rPr>
-        <w:t>equals</w:t>
-      </w:r>
-      <w:proofErr w:type="spellEnd"/>
-      <w:r>
-        <w:rPr>
-          <w:rFonts w:ascii="Segoe UI Emoji" w:hAnsi="Segoe UI Emoji" w:cs="Segoe UI Emoji"/>
-        </w:rPr>
-        <w:t xml:space="preserve"> | </w:t>
-      </w:r>
-      <w:proofErr w:type="spellStart"/>
-      <w:r>
-        <w:rPr>
-          <w:rFonts w:ascii="Segoe UI Emoji" w:hAnsi="Segoe UI Emoji" w:cs="Segoe UI Emoji"/>
-        </w:rPr>
-        <w:t>notEquals</w:t>
-      </w:r>
-      <w:proofErr w:type="spellEnd"/>
-      <w:r>
-        <w:rPr>
-          <w:rFonts w:ascii="Segoe UI Emoji" w:hAnsi="Segoe UI Emoji" w:cs="Segoe UI Emoji"/>
-        </w:rPr>
-        <w:t xml:space="preserve"> | in | </w:t>
-      </w:r>
-      <w:proofErr w:type="spellStart"/>
-      <w:r>
-        <w:rPr>
-          <w:rFonts w:ascii="Segoe UI Emoji" w:hAnsi="Segoe UI Emoji" w:cs="Segoe UI Emoji"/>
-        </w:rPr>
-        <w:t>notIn</w:t>
-      </w:r>
-      <w:proofErr w:type="spellEnd"/>
-      <w:r>
-        <w:rPr>
-          <w:rFonts w:ascii="Segoe UI Emoji" w:hAnsi="Segoe UI Emoji" w:cs="Segoe UI Emoji"/>
-        </w:rPr>
-        <w:t xml:space="preserve"> | </w:t>
-      </w:r>
-      <w:proofErr w:type="spellStart"/>
-      <w:r>
-        <w:rPr>
-          <w:rFonts w:ascii="Segoe UI Emoji" w:hAnsi="Segoe UI Emoji" w:cs="Segoe UI Emoji"/>
-        </w:rPr>
-        <w:t>greaterThan</w:t>
-      </w:r>
-      <w:proofErr w:type="spellEnd"/>
-      <w:r>
-        <w:rPr>
-          <w:rFonts w:ascii="Segoe UI Emoji" w:hAnsi="Segoe UI Emoji" w:cs="Segoe UI Emoji"/>
-        </w:rPr>
-        <w:t xml:space="preserve"> | </w:t>
-      </w:r>
-      <w:proofErr w:type="spellStart"/>
-      <w:r>
-        <w:rPr>
-          <w:rFonts w:ascii="Segoe UI Emoji" w:hAnsi="Segoe UI Emoji" w:cs="Segoe UI Emoji"/>
-        </w:rPr>
-        <w:t>lessThan</w:t>
-      </w:r>
-      <w:proofErr w:type="spellEnd"/>
-      <w:r>
-        <w:rPr>
-          <w:rFonts w:ascii="Segoe UI Emoji" w:hAnsi="Segoe UI Emoji" w:cs="Segoe UI Emoji"/>
-        </w:rPr>
-        <w:t xml:space="preserve"> | </w:t>
-      </w:r>
-      <w:proofErr w:type="spellStart"/>
-      <w:r>
-        <w:rPr>
-          <w:rFonts w:ascii="Segoe UI Emoji" w:hAnsi="Segoe UI Emoji" w:cs="Segoe UI Emoji"/>
-        </w:rPr>
-        <w:t>empty</w:t>
-      </w:r>
-      <w:proofErr w:type="spellEnd"/>
-      <w:r>
-        <w:rPr>
-          <w:rFonts w:ascii="Segoe UI Emoji" w:hAnsi="Segoe UI Emoji" w:cs="Segoe UI Emoji"/>
-        </w:rPr>
-        <w:t xml:space="preserve"> | </w:t>
-      </w:r>
-      <w:proofErr w:type="spellStart"/>
-      <w:r>
-        <w:rPr>
-          <w:rFonts w:ascii="Segoe UI Emoji" w:hAnsi="Segoe UI Emoji" w:cs="Segoe UI Emoji"/>
-        </w:rPr>
-        <w:t>notEmpty</w:t>
-      </w:r>
-      <w:proofErr w:type="spellEnd"/>
-      <w:r>
-        <w:rPr>
-          <w:rFonts w:ascii="Segoe UI Emoji" w:hAnsi="Segoe UI Emoji" w:cs="Segoe UI Emoji"/>
-        </w:rPr>
-        <w:t xml:space="preserve"> | </w:t>
-      </w:r>
-      <w:proofErr w:type="spellStart"/>
-      <w:r>
-        <w:rPr>
-          <w:rFonts w:ascii="Segoe UI Emoji" w:hAnsi="Segoe UI Emoji" w:cs="Segoe UI Emoji"/>
-        </w:rPr>
-        <w:t>contains</w:t>
-      </w:r>
-      <w:proofErr w:type="spellEnd"/>
-      <w:r>
-        <w:rPr>
-          <w:rFonts w:ascii="Segoe UI Emoji" w:hAnsi="Segoe UI Emoji" w:cs="Segoe UI Emoji"/>
-        </w:rPr>
-        <w:t xml:space="preserve"> | </w:t>
-      </w:r>
-      <w:proofErr w:type="spellStart"/>
-      <w:r>
-        <w:rPr>
-          <w:rFonts w:ascii="Segoe UI Emoji" w:hAnsi="Segoe UI Emoji" w:cs="Segoe UI Emoji"/>
-        </w:rPr>
-        <w:t>notContains</w:t>
-      </w:r>
-      <w:proofErr w:type="spellEnd"/>
-      <w:r>
-        <w:rPr>
-          <w:rFonts w:ascii="Segoe UI Emoji" w:hAnsi="Segoe UI Emoji" w:cs="Segoe UI Emoji"/>
-        </w:rPr>
-        <w:t xml:space="preserve"> | </w:t>
-      </w:r>
-      <w:proofErr w:type="spellStart"/>
-      <w:r>
-        <w:rPr>
-          <w:rFonts w:ascii="Segoe UI Emoji" w:hAnsi="Segoe UI Emoji" w:cs="Segoe UI Emoji"/>
-        </w:rPr>
-        <w:t>eval</w:t>
-      </w:r>
-      <w:proofErr w:type="spellEnd"/>
-      <w:r>
-        <w:rPr>
-          <w:rFonts w:ascii="Segoe UI Emoji" w:hAnsi="Segoe UI Emoji" w:cs="Segoe UI Emoji"/>
-        </w:rPr>
-        <w:t> | </w:t>
-      </w:r>
-      <w:proofErr w:type="spellStart"/>
-      <w:r>
-        <w:rPr>
-          <w:rFonts w:ascii="Segoe UI Emoji" w:hAnsi="Segoe UI Emoji" w:cs="Segoe UI Emoji"/>
-        </w:rPr>
-        <w:t>manualEval</w:t>
-      </w:r>
-      <w:proofErr w:type="spellEnd"/>
-    </w:p>
-    <w:p>
-      <w:pPr>
-        <w:pStyle w:val="Listenabsatz"/>
-        <w:numPr>
-          <w:ilvl w:val="1"/>
-          <w:numId w:val="1"/>
-        </w:numPr>
-      </w:pPr>
-      <w:proofErr w:type="spellStart"/>
-      <w:r>
-        <w:t>stopTestOnFail</w:t>
-      </w:r>
-      <w:proofErr w:type="spellEnd"/>
-      <w:r>
-        <w:t xml:space="preserve"> (</w:t>
-      </w:r>
-      <w:proofErr w:type="spellStart"/>
-      <w:r>
-        <w:t>FailFast</w:t>
-      </w:r>
-      <w:proofErr w:type="spellEnd"/>
-      <w:r>
-        <w:t xml:space="preserve"> in Python)</w:t>
+        <w:t xml:space="preserve"> (auch wenn wir uns nur für die 4 wichtigsten entscheiden ist auch ok)</w:t>
+      </w:r>
+    </w:p>
+    <w:p>
+      <w:pPr>
+        <w:pStyle w:val="Listenabsatz"/>
+        <w:numPr>
+          <w:ilvl w:val="3"/>
+          <w:numId w:val="1"/>
+        </w:numPr>
+      </w:pPr>
+      <w:r>
+        <w:t>stopTestOnFail (FailFast in Python)</w:t>
       </w:r>
     </w:p>
     <w:sectPr>
@@ -537,7 +483,7 @@
         <w:rFonts w:ascii="Courier New" w:hAnsi="Courier New" w:cs="Courier New" w:hint="default"/>
       </w:rPr>
     </w:lvl>
-    <w:lvl w:ilvl="2" w:tplc="0C070005" w:tentative="1">
+    <w:lvl w:ilvl="2" w:tplc="0C070005">
       <w:start w:val="1"/>
       <w:numFmt w:val="bullet"/>
       <w:lvlText w:val=""/>
@@ -549,7 +495,7 @@
         <w:rFonts w:ascii="Wingdings" w:hAnsi="Wingdings" w:hint="default"/>
       </w:rPr>
     </w:lvl>
-    <w:lvl w:ilvl="3" w:tplc="0C070001" w:tentative="1">
+    <w:lvl w:ilvl="3" w:tplc="0C070001">
       <w:start w:val="1"/>
       <w:numFmt w:val="bullet"/>
       <w:lvlText w:val=""/>
@@ -1231,6 +1177,7 @@
   <w:style w:type="character" w:default="1" w:styleId="Absatz-Standardschriftart">
     <w:name w:val="Default Paragraph Font"/>
     <w:uiPriority w:val="1"/>
+    <w:semiHidden/>
     <w:unhideWhenUsed/>
   </w:style>
   <w:style w:type="table" w:default="1" w:styleId="NormaleTabelle">

</xml_diff>